<commit_message>
Task 3 Writing Acceptance Tests
</commit_message>
<xml_diff>
--- a/CoffeeMaker/reqs/Coffee Maker Acceptance Tests.docx
+++ b/CoffeeMaker/reqs/Coffee Maker Acceptance Tests.docx
@@ -1,6 +1,6 @@
 
 <file path=word/document.xml><?xml version="1.0" encoding="utf-8"?>
-<w:document xmlns:ve="http://schemas.openxmlformats.org/markup-compatibility/2006" xmlns:o="urn:schemas-microsoft-com:office:office" xmlns:r="http://schemas.openxmlformats.org/officeDocument/2006/relationships" xmlns:m="http://schemas.openxmlformats.org/officeDocument/2006/math" xmlns:v="urn:schemas-microsoft-com:vml" xmlns:wp="http://schemas.openxmlformats.org/drawingml/2006/wordprocessingDrawing" xmlns:w10="urn:schemas-microsoft-com:office:word" xmlns:w="http://schemas.openxmlformats.org/wordprocessingml/2006/main" xmlns:wne="http://schemas.microsoft.com/office/word/2006/wordml">
+<w:document xmlns:wpc="http://schemas.microsoft.com/office/word/2010/wordprocessingCanvas" xmlns:mo="http://schemas.microsoft.com/office/mac/office/2008/main" xmlns:mc="http://schemas.openxmlformats.org/markup-compatibility/2006" xmlns:mv="urn:schemas-microsoft-com:mac:vml" xmlns:o="urn:schemas-microsoft-com:office:office" xmlns:r="http://schemas.openxmlformats.org/officeDocument/2006/relationships" xmlns:m="http://schemas.openxmlformats.org/officeDocument/2006/math" xmlns:v="urn:schemas-microsoft-com:vml" xmlns:wp14="http://schemas.microsoft.com/office/word/2010/wordprocessingDrawing" xmlns:wp="http://schemas.openxmlformats.org/drawingml/2006/wordprocessingDrawing" xmlns:w10="urn:schemas-microsoft-com:office:word" xmlns:w="http://schemas.openxmlformats.org/wordprocessingml/2006/main" xmlns:w14="http://schemas.microsoft.com/office/word/2010/wordml" xmlns:wpg="http://schemas.microsoft.com/office/word/2010/wordprocessingGroup" xmlns:wpi="http://schemas.microsoft.com/office/word/2010/wordprocessingInk" xmlns:wne="http://schemas.microsoft.com/office/word/2006/wordml" xmlns:wps="http://schemas.microsoft.com/office/word/2010/wordprocessingShape" mc:Ignorable="w14 wp14">
   <w:body>
     <w:p>
       <w:pPr>
@@ -34,13 +34,13 @@
           <w:left w:w="0" w:type="dxa"/>
           <w:right w:w="0" w:type="dxa"/>
         </w:tblCellMar>
-        <w:tblLook w:val="04A0"/>
+        <w:tblLook w:val="04A0" w:firstRow="1" w:lastRow="0" w:firstColumn="1" w:lastColumn="0" w:noHBand="0" w:noVBand="1"/>
       </w:tblPr>
       <w:tblGrid>
-        <w:gridCol w:w="1696"/>
-        <w:gridCol w:w="3860"/>
-        <w:gridCol w:w="3639"/>
-        <w:gridCol w:w="3690"/>
+        <w:gridCol w:w="1660"/>
+        <w:gridCol w:w="5897"/>
+        <w:gridCol w:w="2696"/>
+        <w:gridCol w:w="2632"/>
       </w:tblGrid>
       <w:tr>
         <w:trPr>
@@ -48,7 +48,7 @@
         </w:trPr>
         <w:tc>
           <w:tcPr>
-            <w:tcW w:w="1696" w:type="dxa"/>
+            <w:tcW w:w="1671" w:type="dxa"/>
             <w:tcBorders>
               <w:top w:val="outset" w:sz="6" w:space="0" w:color="auto"/>
               <w:left w:val="outset" w:sz="6" w:space="0" w:color="auto"/>
@@ -82,7 +82,7 @@
         </w:tc>
         <w:tc>
           <w:tcPr>
-            <w:tcW w:w="3860" w:type="dxa"/>
+            <w:tcW w:w="5292" w:type="dxa"/>
             <w:tcBorders>
               <w:top w:val="outset" w:sz="6" w:space="0" w:color="auto"/>
               <w:left w:val="outset" w:sz="6" w:space="0" w:color="auto"/>
@@ -116,7 +116,7 @@
         </w:tc>
         <w:tc>
           <w:tcPr>
-            <w:tcW w:w="3639" w:type="dxa"/>
+            <w:tcW w:w="2976" w:type="dxa"/>
             <w:tcBorders>
               <w:top w:val="outset" w:sz="6" w:space="0" w:color="auto"/>
               <w:left w:val="outset" w:sz="6" w:space="0" w:color="auto"/>
@@ -150,7 +150,7 @@
         </w:tc>
         <w:tc>
           <w:tcPr>
-            <w:tcW w:w="3690" w:type="dxa"/>
+            <w:tcW w:w="2946" w:type="dxa"/>
             <w:tcBorders>
               <w:top w:val="outset" w:sz="6" w:space="0" w:color="auto"/>
               <w:left w:val="outset" w:sz="6" w:space="0" w:color="auto"/>
@@ -245,18 +245,8 @@
                 <w:sz w:val="20"/>
                 <w:szCs w:val="20"/>
               </w:rPr>
-              <w:t xml:space="preserve">Precondition: Run </w:t>
-            </w:r>
-            <w:proofErr w:type="spellStart"/>
-            <w:r>
-              <w:rPr>
-                <w:rFonts w:ascii="Times New Roman" w:eastAsia="Times New Roman" w:hAnsi="Times New Roman" w:cs="Times New Roman"/>
-                <w:sz w:val="20"/>
-                <w:szCs w:val="20"/>
-              </w:rPr>
-              <w:t>CoffeeMaker</w:t>
-            </w:r>
-            <w:proofErr w:type="spellEnd"/>
+              <w:t>Precondition: Run CoffeeMaker</w:t>
+            </w:r>
             <w:r>
               <w:rPr>
                 <w:rFonts w:ascii="Times New Roman" w:eastAsia="Times New Roman" w:hAnsi="Times New Roman" w:cs="Times New Roman"/>
@@ -349,7 +339,7 @@
         </w:tc>
         <w:tc>
           <w:tcPr>
-            <w:tcW w:w="3639" w:type="dxa"/>
+            <w:tcW w:w="2976" w:type="dxa"/>
             <w:tcBorders>
               <w:top w:val="outset" w:sz="6" w:space="0" w:color="auto"/>
               <w:left w:val="outset" w:sz="6" w:space="0" w:color="auto"/>
@@ -380,7 +370,7 @@
         </w:tc>
         <w:tc>
           <w:tcPr>
-            <w:tcW w:w="3690" w:type="dxa"/>
+            <w:tcW w:w="2946" w:type="dxa"/>
             <w:tcBorders>
               <w:top w:val="outset" w:sz="6" w:space="0" w:color="auto"/>
               <w:left w:val="outset" w:sz="6" w:space="0" w:color="auto"/>
@@ -513,7 +503,7 @@
         </w:tc>
         <w:tc>
           <w:tcPr>
-            <w:tcW w:w="3639" w:type="dxa"/>
+            <w:tcW w:w="2976" w:type="dxa"/>
             <w:tcBorders>
               <w:top w:val="outset" w:sz="6" w:space="0" w:color="auto"/>
               <w:left w:val="outset" w:sz="6" w:space="0" w:color="auto"/>
@@ -544,7 +534,7 @@
         </w:tc>
         <w:tc>
           <w:tcPr>
-            <w:tcW w:w="3690" w:type="dxa"/>
+            <w:tcW w:w="2946" w:type="dxa"/>
             <w:tcBorders>
               <w:top w:val="outset" w:sz="6" w:space="0" w:color="auto"/>
               <w:left w:val="outset" w:sz="6" w:space="0" w:color="auto"/>
@@ -754,7 +744,7 @@
         </w:tc>
         <w:tc>
           <w:tcPr>
-            <w:tcW w:w="3639" w:type="dxa"/>
+            <w:tcW w:w="2976" w:type="dxa"/>
             <w:tcBorders>
               <w:top w:val="outset" w:sz="6" w:space="0" w:color="auto"/>
               <w:left w:val="outset" w:sz="6" w:space="0" w:color="auto"/>
@@ -785,7 +775,7 @@
         </w:tc>
         <w:tc>
           <w:tcPr>
-            <w:tcW w:w="3690" w:type="dxa"/>
+            <w:tcW w:w="2946" w:type="dxa"/>
             <w:tcBorders>
               <w:top w:val="outset" w:sz="6" w:space="0" w:color="auto"/>
               <w:left w:val="outset" w:sz="6" w:space="0" w:color="auto"/>
@@ -812,6 +802,611 @@
               </w:rPr>
               <w:t> </w:t>
             </w:r>
+          </w:p>
+        </w:tc>
+      </w:tr>
+      <w:tr>
+        <w:trPr>
+          <w:tblCellSpacing w:w="0" w:type="dxa"/>
+        </w:trPr>
+        <w:tc>
+          <w:tcPr>
+            <w:tcW w:w="0" w:type="auto"/>
+            <w:tcBorders>
+              <w:top w:val="outset" w:sz="6" w:space="0" w:color="auto"/>
+              <w:left w:val="outset" w:sz="6" w:space="0" w:color="auto"/>
+              <w:bottom w:val="outset" w:sz="6" w:space="0" w:color="auto"/>
+              <w:right w:val="outset" w:sz="6" w:space="0" w:color="auto"/>
+            </w:tcBorders>
+            <w:vAlign w:val="center"/>
+          </w:tcPr>
+          <w:p>
+            <w:pPr>
+              <w:spacing w:after="0" w:line="240" w:lineRule="auto"/>
+              <w:rPr>
+                <w:rFonts w:ascii="Times New Roman" w:eastAsia="Times New Roman" w:hAnsi="Times New Roman" w:cs="Times New Roman"/>
+                <w:sz w:val="20"/>
+                <w:szCs w:val="20"/>
+              </w:rPr>
+            </w:pPr>
+            <w:r>
+              <w:rPr>
+                <w:rFonts w:ascii="Times New Roman" w:eastAsia="Times New Roman" w:hAnsi="Times New Roman" w:cs="Times New Roman"/>
+                <w:sz w:val="20"/>
+                <w:szCs w:val="20"/>
+              </w:rPr>
+              <w:t>addInventory1</w:t>
+            </w:r>
+          </w:p>
+        </w:tc>
+        <w:tc>
+          <w:tcPr>
+            <w:tcW w:w="0" w:type="auto"/>
+            <w:tcBorders>
+              <w:top w:val="outset" w:sz="6" w:space="0" w:color="auto"/>
+              <w:left w:val="outset" w:sz="6" w:space="0" w:color="auto"/>
+              <w:bottom w:val="outset" w:sz="6" w:space="0" w:color="auto"/>
+              <w:right w:val="outset" w:sz="6" w:space="0" w:color="auto"/>
+            </w:tcBorders>
+            <w:vAlign w:val="center"/>
+          </w:tcPr>
+          <w:p>
+            <w:pPr>
+              <w:spacing w:after="0" w:line="240" w:lineRule="auto"/>
+              <w:rPr>
+                <w:rFonts w:ascii="Times New Roman" w:eastAsia="Times New Roman" w:hAnsi="Times New Roman" w:cs="Times New Roman"/>
+                <w:sz w:val="20"/>
+                <w:szCs w:val="20"/>
+              </w:rPr>
+            </w:pPr>
+            <w:r>
+              <w:rPr>
+                <w:rFonts w:ascii="Times New Roman" w:eastAsia="Times New Roman" w:hAnsi="Times New Roman" w:cs="Times New Roman"/>
+                <w:sz w:val="20"/>
+                <w:szCs w:val="20"/>
+              </w:rPr>
+              <w:t xml:space="preserve">Precondition: </w:t>
+            </w:r>
+          </w:p>
+          <w:p>
+            <w:pPr>
+              <w:spacing w:after="0" w:line="240" w:lineRule="auto"/>
+              <w:rPr>
+                <w:rFonts w:ascii="Times New Roman" w:eastAsia="Times New Roman" w:hAnsi="Times New Roman" w:cs="Times New Roman"/>
+                <w:sz w:val="20"/>
+                <w:szCs w:val="20"/>
+              </w:rPr>
+            </w:pPr>
+            <w:r>
+              <w:rPr>
+                <w:rFonts w:ascii="Times New Roman" w:eastAsia="Times New Roman" w:hAnsi="Times New Roman" w:cs="Times New Roman"/>
+                <w:sz w:val="20"/>
+                <w:szCs w:val="20"/>
+              </w:rPr>
+              <w:t>Enter: Menu, option 4, “Add Inventory”</w:t>
+            </w:r>
+          </w:p>
+          <w:p>
+            <w:pPr>
+              <w:spacing w:after="0" w:line="240" w:lineRule="auto"/>
+              <w:rPr>
+                <w:rFonts w:ascii="Times New Roman" w:eastAsia="Times New Roman" w:hAnsi="Times New Roman" w:cs="Times New Roman"/>
+                <w:sz w:val="20"/>
+                <w:szCs w:val="20"/>
+              </w:rPr>
+            </w:pPr>
+            <w:r>
+              <w:rPr>
+                <w:rFonts w:ascii="Times New Roman" w:eastAsia="Times New Roman" w:hAnsi="Times New Roman" w:cs="Times New Roman"/>
+                <w:sz w:val="20"/>
+                <w:szCs w:val="20"/>
+              </w:rPr>
+              <w:t>Coffee</w:t>
+            </w:r>
+            <w:r>
+              <w:rPr>
+                <w:rFonts w:ascii="Times New Roman" w:eastAsia="Times New Roman" w:hAnsi="Times New Roman" w:cs="Times New Roman"/>
+                <w:sz w:val="20"/>
+                <w:szCs w:val="20"/>
+              </w:rPr>
+              <w:t>: 40</w:t>
+            </w:r>
+          </w:p>
+          <w:p>
+            <w:pPr>
+              <w:spacing w:after="0" w:line="240" w:lineRule="auto"/>
+              <w:rPr>
+                <w:rFonts w:ascii="Times New Roman" w:eastAsia="Times New Roman" w:hAnsi="Times New Roman" w:cs="Times New Roman"/>
+                <w:sz w:val="20"/>
+                <w:szCs w:val="20"/>
+              </w:rPr>
+            </w:pPr>
+            <w:r>
+              <w:rPr>
+                <w:rFonts w:ascii="Times New Roman" w:eastAsia="Times New Roman" w:hAnsi="Times New Roman" w:cs="Times New Roman"/>
+                <w:sz w:val="20"/>
+                <w:szCs w:val="20"/>
+              </w:rPr>
+              <w:t>Milk: 20</w:t>
+            </w:r>
+          </w:p>
+          <w:p>
+            <w:pPr>
+              <w:spacing w:after="0" w:line="240" w:lineRule="auto"/>
+              <w:rPr>
+                <w:rFonts w:ascii="Times New Roman" w:eastAsia="Times New Roman" w:hAnsi="Times New Roman" w:cs="Times New Roman"/>
+                <w:sz w:val="20"/>
+                <w:szCs w:val="20"/>
+              </w:rPr>
+            </w:pPr>
+            <w:r>
+              <w:rPr>
+                <w:rFonts w:ascii="Times New Roman" w:eastAsia="Times New Roman" w:hAnsi="Times New Roman" w:cs="Times New Roman"/>
+                <w:sz w:val="20"/>
+                <w:szCs w:val="20"/>
+              </w:rPr>
+              <w:t>Sugar: 10</w:t>
+            </w:r>
+          </w:p>
+          <w:p>
+            <w:pPr>
+              <w:spacing w:after="0" w:line="240" w:lineRule="auto"/>
+              <w:rPr>
+                <w:rFonts w:ascii="Times New Roman" w:eastAsia="Times New Roman" w:hAnsi="Times New Roman" w:cs="Times New Roman"/>
+                <w:sz w:val="20"/>
+                <w:szCs w:val="20"/>
+              </w:rPr>
+            </w:pPr>
+            <w:r>
+              <w:rPr>
+                <w:rFonts w:ascii="Times New Roman" w:eastAsia="Times New Roman" w:hAnsi="Times New Roman" w:cs="Times New Roman"/>
+                <w:sz w:val="20"/>
+                <w:szCs w:val="20"/>
+              </w:rPr>
+              <w:t>Chocolate</w:t>
+            </w:r>
+            <w:r>
+              <w:rPr>
+                <w:rFonts w:ascii="Times New Roman" w:eastAsia="Times New Roman" w:hAnsi="Times New Roman" w:cs="Times New Roman"/>
+                <w:sz w:val="20"/>
+                <w:szCs w:val="20"/>
+              </w:rPr>
+              <w:t>: 30</w:t>
+            </w:r>
+          </w:p>
+          <w:p>
+            <w:pPr>
+              <w:spacing w:after="0" w:line="240" w:lineRule="auto"/>
+              <w:rPr>
+                <w:rFonts w:ascii="Times New Roman" w:eastAsia="Times New Roman" w:hAnsi="Times New Roman" w:cs="Times New Roman"/>
+                <w:sz w:val="20"/>
+                <w:szCs w:val="20"/>
+              </w:rPr>
+            </w:pPr>
+            <w:r>
+              <w:rPr>
+                <w:rFonts w:ascii="Times New Roman" w:eastAsia="Times New Roman" w:hAnsi="Times New Roman" w:cs="Times New Roman"/>
+                <w:sz w:val="20"/>
+                <w:szCs w:val="20"/>
+              </w:rPr>
+              <w:t>Return to main menu</w:t>
+            </w:r>
+          </w:p>
+        </w:tc>
+        <w:tc>
+          <w:tcPr>
+            <w:tcW w:w="2976" w:type="dxa"/>
+            <w:tcBorders>
+              <w:top w:val="outset" w:sz="6" w:space="0" w:color="auto"/>
+              <w:left w:val="outset" w:sz="6" w:space="0" w:color="auto"/>
+              <w:bottom w:val="outset" w:sz="6" w:space="0" w:color="auto"/>
+              <w:right w:val="outset" w:sz="6" w:space="0" w:color="auto"/>
+            </w:tcBorders>
+            <w:vAlign w:val="center"/>
+          </w:tcPr>
+          <w:p>
+            <w:pPr>
+              <w:spacing w:after="0" w:line="240" w:lineRule="auto"/>
+              <w:rPr>
+                <w:rFonts w:ascii="Times New Roman" w:eastAsia="Times New Roman" w:hAnsi="Times New Roman" w:cs="Times New Roman"/>
+                <w:sz w:val="20"/>
+                <w:szCs w:val="20"/>
+              </w:rPr>
+            </w:pPr>
+            <w:r>
+              <w:rPr>
+                <w:rFonts w:ascii="Times New Roman" w:eastAsia="Times New Roman" w:hAnsi="Times New Roman" w:cs="Times New Roman"/>
+                <w:sz w:val="20"/>
+                <w:szCs w:val="20"/>
+              </w:rPr>
+              <w:t xml:space="preserve"> Inventory successfully added</w:t>
+            </w:r>
+          </w:p>
+        </w:tc>
+        <w:tc>
+          <w:tcPr>
+            <w:tcW w:w="2946" w:type="dxa"/>
+            <w:tcBorders>
+              <w:top w:val="outset" w:sz="6" w:space="0" w:color="auto"/>
+              <w:left w:val="outset" w:sz="6" w:space="0" w:color="auto"/>
+              <w:bottom w:val="outset" w:sz="6" w:space="0" w:color="auto"/>
+              <w:right w:val="outset" w:sz="6" w:space="0" w:color="auto"/>
+            </w:tcBorders>
+            <w:vAlign w:val="center"/>
+          </w:tcPr>
+          <w:p>
+            <w:pPr>
+              <w:spacing w:after="0" w:line="240" w:lineRule="auto"/>
+              <w:rPr>
+                <w:rFonts w:ascii="Times New Roman" w:eastAsia="Times New Roman" w:hAnsi="Times New Roman" w:cs="Times New Roman"/>
+                <w:sz w:val="18"/>
+                <w:szCs w:val="18"/>
+              </w:rPr>
+            </w:pPr>
+          </w:p>
+        </w:tc>
+      </w:tr>
+      <w:tr>
+        <w:trPr>
+          <w:tblCellSpacing w:w="0" w:type="dxa"/>
+        </w:trPr>
+        <w:tc>
+          <w:tcPr>
+            <w:tcW w:w="0" w:type="auto"/>
+            <w:tcBorders>
+              <w:top w:val="outset" w:sz="6" w:space="0" w:color="auto"/>
+              <w:left w:val="outset" w:sz="6" w:space="0" w:color="auto"/>
+              <w:bottom w:val="outset" w:sz="6" w:space="0" w:color="auto"/>
+              <w:right w:val="outset" w:sz="6" w:space="0" w:color="auto"/>
+            </w:tcBorders>
+            <w:vAlign w:val="center"/>
+          </w:tcPr>
+          <w:p>
+            <w:pPr>
+              <w:spacing w:after="0" w:line="240" w:lineRule="auto"/>
+              <w:rPr>
+                <w:rFonts w:ascii="Times New Roman" w:eastAsia="Times New Roman" w:hAnsi="Times New Roman" w:cs="Times New Roman"/>
+                <w:sz w:val="20"/>
+                <w:szCs w:val="20"/>
+              </w:rPr>
+            </w:pPr>
+            <w:r>
+              <w:rPr>
+                <w:rFonts w:ascii="Times New Roman" w:eastAsia="Times New Roman" w:hAnsi="Times New Roman" w:cs="Times New Roman"/>
+                <w:sz w:val="20"/>
+                <w:szCs w:val="20"/>
+              </w:rPr>
+              <w:t>purchaseBeverage1</w:t>
+            </w:r>
+          </w:p>
+        </w:tc>
+        <w:tc>
+          <w:tcPr>
+            <w:tcW w:w="0" w:type="auto"/>
+            <w:tcBorders>
+              <w:top w:val="outset" w:sz="6" w:space="0" w:color="auto"/>
+              <w:left w:val="outset" w:sz="6" w:space="0" w:color="auto"/>
+              <w:bottom w:val="outset" w:sz="6" w:space="0" w:color="auto"/>
+              <w:right w:val="outset" w:sz="6" w:space="0" w:color="auto"/>
+            </w:tcBorders>
+            <w:vAlign w:val="center"/>
+          </w:tcPr>
+          <w:p>
+            <w:pPr>
+              <w:spacing w:after="0" w:line="240" w:lineRule="auto"/>
+              <w:rPr>
+                <w:rFonts w:ascii="Times New Roman" w:eastAsia="Times New Roman" w:hAnsi="Times New Roman" w:cs="Times New Roman"/>
+                <w:sz w:val="20"/>
+                <w:szCs w:val="20"/>
+              </w:rPr>
+            </w:pPr>
+            <w:r>
+              <w:rPr>
+                <w:rFonts w:ascii="Times New Roman" w:eastAsia="Times New Roman" w:hAnsi="Times New Roman" w:cs="Times New Roman"/>
+                <w:sz w:val="20"/>
+                <w:szCs w:val="20"/>
+              </w:rPr>
+              <w:t>Precondition: addRecipe1 has run successfully, addInventory1 has run successfully</w:t>
+            </w:r>
+          </w:p>
+          <w:p>
+            <w:pPr>
+              <w:spacing w:after="0" w:line="240" w:lineRule="auto"/>
+              <w:rPr>
+                <w:rFonts w:ascii="Times New Roman" w:eastAsia="Times New Roman" w:hAnsi="Times New Roman" w:cs="Times New Roman"/>
+                <w:sz w:val="20"/>
+                <w:szCs w:val="20"/>
+              </w:rPr>
+            </w:pPr>
+            <w:r>
+              <w:rPr>
+                <w:rFonts w:ascii="Times New Roman" w:eastAsia="Times New Roman" w:hAnsi="Times New Roman" w:cs="Times New Roman"/>
+                <w:sz w:val="20"/>
+                <w:szCs w:val="20"/>
+              </w:rPr>
+              <w:t>Enter: Menu, option 6, “Purchase Beverage”</w:t>
+            </w:r>
+          </w:p>
+          <w:p>
+            <w:pPr>
+              <w:spacing w:after="0" w:line="240" w:lineRule="auto"/>
+              <w:rPr>
+                <w:rFonts w:ascii="Times New Roman" w:eastAsia="Times New Roman" w:hAnsi="Times New Roman" w:cs="Times New Roman"/>
+                <w:sz w:val="20"/>
+                <w:szCs w:val="20"/>
+              </w:rPr>
+            </w:pPr>
+            <w:r>
+              <w:rPr>
+                <w:rFonts w:ascii="Times New Roman" w:eastAsia="Times New Roman" w:hAnsi="Times New Roman" w:cs="Times New Roman"/>
+                <w:sz w:val="20"/>
+                <w:szCs w:val="20"/>
+              </w:rPr>
+              <w:t>Select: Coffee</w:t>
+            </w:r>
+          </w:p>
+          <w:p>
+            <w:pPr>
+              <w:spacing w:after="0" w:line="240" w:lineRule="auto"/>
+              <w:rPr>
+                <w:rFonts w:ascii="Times New Roman" w:eastAsia="Times New Roman" w:hAnsi="Times New Roman" w:cs="Times New Roman"/>
+                <w:sz w:val="20"/>
+                <w:szCs w:val="20"/>
+              </w:rPr>
+            </w:pPr>
+            <w:r>
+              <w:rPr>
+                <w:rFonts w:ascii="Times New Roman" w:eastAsia="Times New Roman" w:hAnsi="Times New Roman" w:cs="Times New Roman"/>
+                <w:sz w:val="20"/>
+                <w:szCs w:val="20"/>
+              </w:rPr>
+              <w:t>Enter: 40</w:t>
+            </w:r>
+          </w:p>
+          <w:p>
+            <w:pPr>
+              <w:spacing w:after="0" w:line="240" w:lineRule="auto"/>
+              <w:rPr>
+                <w:rFonts w:ascii="Times New Roman" w:eastAsia="Times New Roman" w:hAnsi="Times New Roman" w:cs="Times New Roman"/>
+                <w:sz w:val="20"/>
+                <w:szCs w:val="20"/>
+              </w:rPr>
+            </w:pPr>
+            <w:r>
+              <w:rPr>
+                <w:rFonts w:ascii="Times New Roman" w:eastAsia="Times New Roman" w:hAnsi="Times New Roman" w:cs="Times New Roman"/>
+                <w:sz w:val="20"/>
+                <w:szCs w:val="20"/>
+              </w:rPr>
+              <w:t>Return to main menu</w:t>
+            </w:r>
+          </w:p>
+        </w:tc>
+        <w:tc>
+          <w:tcPr>
+            <w:tcW w:w="2976" w:type="dxa"/>
+            <w:tcBorders>
+              <w:top w:val="outset" w:sz="6" w:space="0" w:color="auto"/>
+              <w:left w:val="outset" w:sz="6" w:space="0" w:color="auto"/>
+              <w:bottom w:val="outset" w:sz="6" w:space="0" w:color="auto"/>
+              <w:right w:val="outset" w:sz="6" w:space="0" w:color="auto"/>
+            </w:tcBorders>
+            <w:vAlign w:val="center"/>
+          </w:tcPr>
+          <w:p>
+            <w:pPr>
+              <w:spacing w:after="0" w:line="240" w:lineRule="auto"/>
+              <w:rPr>
+                <w:rFonts w:ascii="Times New Roman" w:eastAsia="Times New Roman" w:hAnsi="Times New Roman" w:cs="Times New Roman"/>
+                <w:sz w:val="20"/>
+                <w:szCs w:val="20"/>
+              </w:rPr>
+            </w:pPr>
+            <w:r>
+              <w:rPr>
+                <w:rFonts w:ascii="Times New Roman" w:eastAsia="Times New Roman" w:hAnsi="Times New Roman" w:cs="Times New Roman"/>
+                <w:sz w:val="20"/>
+                <w:szCs w:val="20"/>
+              </w:rPr>
+              <w:t>Purchased beverage successfully</w:t>
+            </w:r>
+          </w:p>
+        </w:tc>
+        <w:tc>
+          <w:tcPr>
+            <w:tcW w:w="2946" w:type="dxa"/>
+            <w:tcBorders>
+              <w:top w:val="outset" w:sz="6" w:space="0" w:color="auto"/>
+              <w:left w:val="outset" w:sz="6" w:space="0" w:color="auto"/>
+              <w:bottom w:val="outset" w:sz="6" w:space="0" w:color="auto"/>
+              <w:right w:val="outset" w:sz="6" w:space="0" w:color="auto"/>
+            </w:tcBorders>
+            <w:vAlign w:val="center"/>
+          </w:tcPr>
+          <w:p>
+            <w:pPr>
+              <w:spacing w:after="0" w:line="240" w:lineRule="auto"/>
+              <w:rPr>
+                <w:rFonts w:ascii="Times New Roman" w:eastAsia="Times New Roman" w:hAnsi="Times New Roman" w:cs="Times New Roman"/>
+                <w:sz w:val="18"/>
+                <w:szCs w:val="18"/>
+              </w:rPr>
+            </w:pPr>
+          </w:p>
+        </w:tc>
+      </w:tr>
+      <w:tr>
+        <w:trPr>
+          <w:tblCellSpacing w:w="0" w:type="dxa"/>
+        </w:trPr>
+        <w:tc>
+          <w:tcPr>
+            <w:tcW w:w="0" w:type="auto"/>
+            <w:tcBorders>
+              <w:top w:val="outset" w:sz="6" w:space="0" w:color="auto"/>
+              <w:left w:val="outset" w:sz="6" w:space="0" w:color="auto"/>
+              <w:bottom w:val="outset" w:sz="6" w:space="0" w:color="auto"/>
+              <w:right w:val="outset" w:sz="6" w:space="0" w:color="auto"/>
+            </w:tcBorders>
+            <w:vAlign w:val="center"/>
+          </w:tcPr>
+          <w:p>
+            <w:pPr>
+              <w:spacing w:after="0" w:line="240" w:lineRule="auto"/>
+              <w:rPr>
+                <w:rFonts w:ascii="Times New Roman" w:eastAsia="Times New Roman" w:hAnsi="Times New Roman" w:cs="Times New Roman"/>
+                <w:sz w:val="20"/>
+                <w:szCs w:val="20"/>
+              </w:rPr>
+            </w:pPr>
+            <w:r>
+              <w:rPr>
+                <w:rFonts w:ascii="Times New Roman" w:eastAsia="Times New Roman" w:hAnsi="Times New Roman" w:cs="Times New Roman"/>
+                <w:sz w:val="20"/>
+                <w:szCs w:val="20"/>
+              </w:rPr>
+              <w:t>checkInventory1</w:t>
+            </w:r>
+          </w:p>
+        </w:tc>
+        <w:tc>
+          <w:tcPr>
+            <w:tcW w:w="0" w:type="auto"/>
+            <w:tcBorders>
+              <w:top w:val="outset" w:sz="6" w:space="0" w:color="auto"/>
+              <w:left w:val="outset" w:sz="6" w:space="0" w:color="auto"/>
+              <w:bottom w:val="outset" w:sz="6" w:space="0" w:color="auto"/>
+              <w:right w:val="outset" w:sz="6" w:space="0" w:color="auto"/>
+            </w:tcBorders>
+            <w:vAlign w:val="center"/>
+          </w:tcPr>
+          <w:p>
+            <w:pPr>
+              <w:spacing w:after="0" w:line="240" w:lineRule="auto"/>
+              <w:rPr>
+                <w:rFonts w:ascii="Times New Roman" w:eastAsia="Times New Roman" w:hAnsi="Times New Roman" w:cs="Times New Roman"/>
+                <w:sz w:val="20"/>
+                <w:szCs w:val="20"/>
+              </w:rPr>
+            </w:pPr>
+            <w:r>
+              <w:rPr>
+                <w:rFonts w:ascii="Times New Roman" w:eastAsia="Times New Roman" w:hAnsi="Times New Roman" w:cs="Times New Roman"/>
+                <w:sz w:val="20"/>
+                <w:szCs w:val="20"/>
+              </w:rPr>
+              <w:t xml:space="preserve"> Precondition: addInventory1 has run successfully</w:t>
+            </w:r>
+          </w:p>
+          <w:p>
+            <w:pPr>
+              <w:spacing w:after="0" w:line="240" w:lineRule="auto"/>
+              <w:rPr>
+                <w:rFonts w:ascii="Times New Roman" w:eastAsia="Times New Roman" w:hAnsi="Times New Roman" w:cs="Times New Roman"/>
+                <w:sz w:val="20"/>
+                <w:szCs w:val="20"/>
+              </w:rPr>
+            </w:pPr>
+            <w:r>
+              <w:rPr>
+                <w:rFonts w:ascii="Times New Roman" w:eastAsia="Times New Roman" w:hAnsi="Times New Roman" w:cs="Times New Roman"/>
+                <w:sz w:val="20"/>
+                <w:szCs w:val="20"/>
+              </w:rPr>
+              <w:lastRenderedPageBreak/>
+              <w:t>Enter: Menu, option 5, “Check Inventory”</w:t>
+            </w:r>
+          </w:p>
+          <w:p>
+            <w:pPr>
+              <w:spacing w:after="0" w:line="240" w:lineRule="auto"/>
+              <w:rPr>
+                <w:rFonts w:ascii="Times New Roman" w:eastAsia="Times New Roman" w:hAnsi="Times New Roman" w:cs="Times New Roman"/>
+                <w:sz w:val="20"/>
+                <w:szCs w:val="20"/>
+              </w:rPr>
+            </w:pPr>
+            <w:r>
+              <w:rPr>
+                <w:rFonts w:ascii="Times New Roman" w:eastAsia="Times New Roman" w:hAnsi="Times New Roman" w:cs="Times New Roman"/>
+                <w:sz w:val="20"/>
+                <w:szCs w:val="20"/>
+              </w:rPr>
+              <w:t>List of inventory shown</w:t>
+            </w:r>
+            <w:bookmarkStart w:id="0" w:name="_GoBack"/>
+            <w:bookmarkEnd w:id="0"/>
+          </w:p>
+          <w:p>
+            <w:pPr>
+              <w:spacing w:after="0" w:line="240" w:lineRule="auto"/>
+              <w:rPr>
+                <w:rFonts w:ascii="Times New Roman" w:eastAsia="Times New Roman" w:hAnsi="Times New Roman" w:cs="Times New Roman"/>
+                <w:sz w:val="20"/>
+                <w:szCs w:val="20"/>
+              </w:rPr>
+            </w:pPr>
+            <w:r>
+              <w:rPr>
+                <w:rFonts w:ascii="Times New Roman" w:eastAsia="Times New Roman" w:hAnsi="Times New Roman" w:cs="Times New Roman"/>
+                <w:sz w:val="20"/>
+                <w:szCs w:val="20"/>
+              </w:rPr>
+              <w:t>Return to main menu</w:t>
+            </w:r>
+          </w:p>
+        </w:tc>
+        <w:tc>
+          <w:tcPr>
+            <w:tcW w:w="2976" w:type="dxa"/>
+            <w:tcBorders>
+              <w:top w:val="outset" w:sz="6" w:space="0" w:color="auto"/>
+              <w:left w:val="outset" w:sz="6" w:space="0" w:color="auto"/>
+              <w:bottom w:val="outset" w:sz="6" w:space="0" w:color="auto"/>
+              <w:right w:val="outset" w:sz="6" w:space="0" w:color="auto"/>
+            </w:tcBorders>
+            <w:vAlign w:val="center"/>
+          </w:tcPr>
+          <w:p>
+            <w:pPr>
+              <w:spacing w:after="0" w:line="240" w:lineRule="auto"/>
+              <w:rPr>
+                <w:rFonts w:ascii="Times New Roman" w:eastAsia="Times New Roman" w:hAnsi="Times New Roman" w:cs="Times New Roman"/>
+                <w:sz w:val="20"/>
+                <w:szCs w:val="20"/>
+              </w:rPr>
+            </w:pPr>
+            <w:r>
+              <w:rPr>
+                <w:rFonts w:ascii="Times New Roman" w:eastAsia="Times New Roman" w:hAnsi="Times New Roman" w:cs="Times New Roman"/>
+                <w:sz w:val="20"/>
+                <w:szCs w:val="20"/>
+              </w:rPr>
+              <w:lastRenderedPageBreak/>
+              <w:t>Inventory successfully checked</w:t>
+            </w:r>
+          </w:p>
+        </w:tc>
+        <w:tc>
+          <w:tcPr>
+            <w:tcW w:w="2946" w:type="dxa"/>
+            <w:tcBorders>
+              <w:top w:val="outset" w:sz="6" w:space="0" w:color="auto"/>
+              <w:left w:val="outset" w:sz="6" w:space="0" w:color="auto"/>
+              <w:bottom w:val="outset" w:sz="6" w:space="0" w:color="auto"/>
+              <w:right w:val="outset" w:sz="6" w:space="0" w:color="auto"/>
+            </w:tcBorders>
+            <w:vAlign w:val="center"/>
+          </w:tcPr>
+          <w:p>
+            <w:pPr>
+              <w:spacing w:after="0" w:line="240" w:lineRule="auto"/>
+              <w:rPr>
+                <w:rFonts w:ascii="Times New Roman" w:eastAsia="Times New Roman" w:hAnsi="Times New Roman" w:cs="Times New Roman"/>
+                <w:sz w:val="18"/>
+                <w:szCs w:val="18"/>
+              </w:rPr>
+            </w:pPr>
           </w:p>
         </w:tc>
       </w:tr>
@@ -832,6 +1427,7 @@
           <w:sz w:val="18"/>
           <w:szCs w:val="18"/>
         </w:rPr>
+        <w:lastRenderedPageBreak/>
         <w:t> </w:t>
       </w:r>
     </w:p>
@@ -854,7 +1450,7 @@
 </file>
 
 <file path=word/styles.xml><?xml version="1.0" encoding="utf-8"?>
-<w:styles xmlns:r="http://schemas.openxmlformats.org/officeDocument/2006/relationships" xmlns:w="http://schemas.openxmlformats.org/wordprocessingml/2006/main">
+<w:styles xmlns:mc="http://schemas.openxmlformats.org/markup-compatibility/2006" xmlns:r="http://schemas.openxmlformats.org/officeDocument/2006/relationships" xmlns:w="http://schemas.openxmlformats.org/wordprocessingml/2006/main" xmlns:w14="http://schemas.microsoft.com/office/word/2010/wordml" mc:Ignorable="w14">
   <w:docDefaults>
     <w:rPrDefault>
       <w:rPr>
@@ -870,7 +1466,7 @@
       </w:pPr>
     </w:pPrDefault>
   </w:docDefaults>
-  <w:latentStyles w:defLockedState="0" w:defUIPriority="99" w:defSemiHidden="1" w:defUnhideWhenUsed="1" w:defQFormat="0" w:count="267">
+  <w:latentStyles w:defLockedState="0" w:defUIPriority="99" w:defSemiHidden="1" w:defUnhideWhenUsed="1" w:defQFormat="0" w:count="276">
     <w:lsdException w:name="Normal" w:semiHidden="0" w:uiPriority="0" w:unhideWhenUsed="0" w:qFormat="1"/>
     <w:lsdException w:name="heading 1" w:semiHidden="0" w:uiPriority="9" w:unhideWhenUsed="0" w:qFormat="1"/>
     <w:lsdException w:name="heading 2" w:uiPriority="9" w:qFormat="1"/>
@@ -1025,7 +1621,6 @@
     <w:uiPriority w:val="99"/>
     <w:semiHidden/>
     <w:unhideWhenUsed/>
-    <w:qFormat/>
     <w:tblPr>
       <w:tblInd w:w="0" w:type="dxa"/>
       <w:tblCellMar>
@@ -1131,6 +1726,192 @@
       <w:b/>
       <w:bCs/>
     </w:rPr>
+  </w:style>
+</w:styles>
+</file>
+
+<file path=word/stylesWithEffects.xml><?xml version="1.0" encoding="utf-8"?>
+<w:styles xmlns:wpc="http://schemas.microsoft.com/office/word/2010/wordprocessingCanvas" xmlns:mo="http://schemas.microsoft.com/office/mac/office/2008/main" xmlns:mc="http://schemas.openxmlformats.org/markup-compatibility/2006" xmlns:mv="urn:schemas-microsoft-com:mac:vml" xmlns:o="urn:schemas-microsoft-com:office:office" xmlns:r="http://schemas.openxmlformats.org/officeDocument/2006/relationships" xmlns:m="http://schemas.openxmlformats.org/officeDocument/2006/math" xmlns:v="urn:schemas-microsoft-com:vml" xmlns:wp14="http://schemas.microsoft.com/office/word/2010/wordprocessingDrawing" xmlns:wp="http://schemas.openxmlformats.org/drawingml/2006/wordprocessingDrawing" xmlns:w10="urn:schemas-microsoft-com:office:word" xmlns:w="http://schemas.openxmlformats.org/wordprocessingml/2006/main" xmlns:w14="http://schemas.microsoft.com/office/word/2010/wordml" xmlns:wpg="http://schemas.microsoft.com/office/word/2010/wordprocessingGroup" xmlns:wpi="http://schemas.microsoft.com/office/word/2010/wordprocessingInk" xmlns:wne="http://schemas.microsoft.com/office/word/2006/wordml" xmlns:wps="http://schemas.microsoft.com/office/word/2010/wordprocessingShape" mc:Ignorable="w14 wp14">
+  <w:docDefaults>
+    <w:rPrDefault>
+      <w:rPr>
+        <w:rFonts w:asciiTheme="minorHAnsi" w:eastAsiaTheme="minorEastAsia" w:hAnsiTheme="minorHAnsi" w:cstheme="minorBidi"/>
+        <w:sz w:val="24"/>
+        <w:szCs w:val="24"/>
+        <w:lang w:val="en-US" w:eastAsia="ja-JP" w:bidi="ar-SA"/>
+      </w:rPr>
+    </w:rPrDefault>
+    <w:pPrDefault/>
+  </w:docDefaults>
+  <w:latentStyles w:defLockedState="0" w:defUIPriority="99" w:defSemiHidden="1" w:defUnhideWhenUsed="1" w:defQFormat="0" w:count="276">
+    <w:lsdException w:name="Normal" w:semiHidden="0" w:uiPriority="0" w:unhideWhenUsed="0" w:qFormat="1"/>
+    <w:lsdException w:name="heading 1" w:semiHidden="0" w:uiPriority="9" w:unhideWhenUsed="0" w:qFormat="1"/>
+    <w:lsdException w:name="heading 2" w:uiPriority="9" w:qFormat="1"/>
+    <w:lsdException w:name="heading 3" w:uiPriority="9" w:qFormat="1"/>
+    <w:lsdException w:name="heading 4" w:uiPriority="9" w:qFormat="1"/>
+    <w:lsdException w:name="heading 5" w:uiPriority="9" w:qFormat="1"/>
+    <w:lsdException w:name="heading 6" w:uiPriority="9" w:qFormat="1"/>
+    <w:lsdException w:name="heading 7" w:uiPriority="9" w:qFormat="1"/>
+    <w:lsdException w:name="heading 8" w:uiPriority="9" w:qFormat="1"/>
+    <w:lsdException w:name="heading 9" w:uiPriority="9" w:qFormat="1"/>
+    <w:lsdException w:name="toc 1" w:uiPriority="39"/>
+    <w:lsdException w:name="toc 2" w:uiPriority="39"/>
+    <w:lsdException w:name="toc 3" w:uiPriority="39"/>
+    <w:lsdException w:name="toc 4" w:uiPriority="39"/>
+    <w:lsdException w:name="toc 5" w:uiPriority="39"/>
+    <w:lsdException w:name="toc 6" w:uiPriority="39"/>
+    <w:lsdException w:name="toc 7" w:uiPriority="39"/>
+    <w:lsdException w:name="toc 8" w:uiPriority="39"/>
+    <w:lsdException w:name="toc 9" w:uiPriority="39"/>
+    <w:lsdException w:name="caption" w:uiPriority="35" w:qFormat="1"/>
+    <w:lsdException w:name="Title" w:semiHidden="0" w:uiPriority="10" w:unhideWhenUsed="0" w:qFormat="1"/>
+    <w:lsdException w:name="Default Paragraph Font" w:uiPriority="1"/>
+    <w:lsdException w:name="Subtitle" w:semiHidden="0" w:uiPriority="11" w:unhideWhenUsed="0" w:qFormat="1"/>
+    <w:lsdException w:name="Strong" w:semiHidden="0" w:uiPriority="22" w:unhideWhenUsed="0" w:qFormat="1"/>
+    <w:lsdException w:name="Emphasis" w:semiHidden="0" w:uiPriority="20" w:unhideWhenUsed="0" w:qFormat="1"/>
+    <w:lsdException w:name="Table Grid" w:semiHidden="0" w:uiPriority="59" w:unhideWhenUsed="0"/>
+    <w:lsdException w:name="Placeholder Text" w:unhideWhenUsed="0"/>
+    <w:lsdException w:name="No Spacing" w:semiHidden="0" w:uiPriority="1" w:unhideWhenUsed="0" w:qFormat="1"/>
+    <w:lsdException w:name="Light Shading" w:semiHidden="0" w:uiPriority="60" w:unhideWhenUsed="0"/>
+    <w:lsdException w:name="Light List" w:semiHidden="0" w:uiPriority="61" w:unhideWhenUsed="0"/>
+    <w:lsdException w:name="Light Grid" w:semiHidden="0" w:uiPriority="62" w:unhideWhenUsed="0"/>
+    <w:lsdException w:name="Medium Shading 1" w:semiHidden="0" w:uiPriority="63" w:unhideWhenUsed="0"/>
+    <w:lsdException w:name="Medium Shading 2" w:semiHidden="0" w:uiPriority="64" w:unhideWhenUsed="0"/>
+    <w:lsdException w:name="Medium List 1" w:semiHidden="0" w:uiPriority="65" w:unhideWhenUsed="0"/>
+    <w:lsdException w:name="Medium List 2" w:semiHidden="0" w:uiPriority="66" w:unhideWhenUsed="0"/>
+    <w:lsdException w:name="Medium Grid 1" w:semiHidden="0" w:uiPriority="67" w:unhideWhenUsed="0"/>
+    <w:lsdException w:name="Medium Grid 2" w:semiHidden="0" w:uiPriority="68" w:unhideWhenUsed="0"/>
+    <w:lsdException w:name="Medium Grid 3" w:semiHidden="0" w:uiPriority="69" w:unhideWhenUsed="0"/>
+    <w:lsdException w:name="Dark List" w:semiHidden="0" w:uiPriority="70" w:unhideWhenUsed="0"/>
+    <w:lsdException w:name="Colorful Shading" w:semiHidden="0" w:uiPriority="71" w:unhideWhenUsed="0"/>
+    <w:lsdException w:name="Colorful List" w:semiHidden="0" w:uiPriority="72" w:unhideWhenUsed="0"/>
+    <w:lsdException w:name="Colorful Grid" w:semiHidden="0" w:uiPriority="73" w:unhideWhenUsed="0"/>
+    <w:lsdException w:name="Light Shading Accent 1" w:semiHidden="0" w:uiPriority="60" w:unhideWhenUsed="0"/>
+    <w:lsdException w:name="Light List Accent 1" w:semiHidden="0" w:uiPriority="61" w:unhideWhenUsed="0"/>
+    <w:lsdException w:name="Light Grid Accent 1" w:semiHidden="0" w:uiPriority="62" w:unhideWhenUsed="0"/>
+    <w:lsdException w:name="Medium Shading 1 Accent 1" w:semiHidden="0" w:uiPriority="63" w:unhideWhenUsed="0"/>
+    <w:lsdException w:name="Medium Shading 2 Accent 1" w:semiHidden="0" w:uiPriority="64" w:unhideWhenUsed="0"/>
+    <w:lsdException w:name="Medium List 1 Accent 1" w:semiHidden="0" w:uiPriority="65" w:unhideWhenUsed="0"/>
+    <w:lsdException w:name="Revision" w:unhideWhenUsed="0"/>
+    <w:lsdException w:name="List Paragraph" w:semiHidden="0" w:uiPriority="34" w:unhideWhenUsed="0" w:qFormat="1"/>
+    <w:lsdException w:name="Quote" w:semiHidden="0" w:uiPriority="29" w:unhideWhenUsed="0" w:qFormat="1"/>
+    <w:lsdException w:name="Intense Quote" w:semiHidden="0" w:uiPriority="30" w:unhideWhenUsed="0" w:qFormat="1"/>
+    <w:lsdException w:name="Medium List 2 Accent 1" w:semiHidden="0" w:uiPriority="66" w:unhideWhenUsed="0"/>
+    <w:lsdException w:name="Medium Grid 1 Accent 1" w:semiHidden="0" w:uiPriority="67" w:unhideWhenUsed="0"/>
+    <w:lsdException w:name="Medium Grid 2 Accent 1" w:semiHidden="0" w:uiPriority="68" w:unhideWhenUsed="0"/>
+    <w:lsdException w:name="Medium Grid 3 Accent 1" w:semiHidden="0" w:uiPriority="69" w:unhideWhenUsed="0"/>
+    <w:lsdException w:name="Dark List Accent 1" w:semiHidden="0" w:uiPriority="70" w:unhideWhenUsed="0"/>
+    <w:lsdException w:name="Colorful Shading Accent 1" w:semiHidden="0" w:uiPriority="71" w:unhideWhenUsed="0"/>
+    <w:lsdException w:name="Colorful List Accent 1" w:semiHidden="0" w:uiPriority="72" w:unhideWhenUsed="0"/>
+    <w:lsdException w:name="Colorful Grid Accent 1" w:semiHidden="0" w:uiPriority="73" w:unhideWhenUsed="0"/>
+    <w:lsdException w:name="Light Shading Accent 2" w:semiHidden="0" w:uiPriority="60" w:unhideWhenUsed="0"/>
+    <w:lsdException w:name="Light List Accent 2" w:semiHidden="0" w:uiPriority="61" w:unhideWhenUsed="0"/>
+    <w:lsdException w:name="Light Grid Accent 2" w:semiHidden="0" w:uiPriority="62" w:unhideWhenUsed="0"/>
+    <w:lsdException w:name="Medium Shading 1 Accent 2" w:semiHidden="0" w:uiPriority="63" w:unhideWhenUsed="0"/>
+    <w:lsdException w:name="Medium Shading 2 Accent 2" w:semiHidden="0" w:uiPriority="64" w:unhideWhenUsed="0"/>
+    <w:lsdException w:name="Medium List 1 Accent 2" w:semiHidden="0" w:uiPriority="65" w:unhideWhenUsed="0"/>
+    <w:lsdException w:name="Medium List 2 Accent 2" w:semiHidden="0" w:uiPriority="66" w:unhideWhenUsed="0"/>
+    <w:lsdException w:name="Medium Grid 1 Accent 2" w:semiHidden="0" w:uiPriority="67" w:unhideWhenUsed="0"/>
+    <w:lsdException w:name="Medium Grid 2 Accent 2" w:semiHidden="0" w:uiPriority="68" w:unhideWhenUsed="0"/>
+    <w:lsdException w:name="Medium Grid 3 Accent 2" w:semiHidden="0" w:uiPriority="69" w:unhideWhenUsed="0"/>
+    <w:lsdException w:name="Dark List Accent 2" w:semiHidden="0" w:uiPriority="70" w:unhideWhenUsed="0"/>
+    <w:lsdException w:name="Colorful Shading Accent 2" w:semiHidden="0" w:uiPriority="71" w:unhideWhenUsed="0"/>
+    <w:lsdException w:name="Colorful List Accent 2" w:semiHidden="0" w:uiPriority="72" w:unhideWhenUsed="0"/>
+    <w:lsdException w:name="Colorful Grid Accent 2" w:semiHidden="0" w:uiPriority="73" w:unhideWhenUsed="0"/>
+    <w:lsdException w:name="Light Shading Accent 3" w:semiHidden="0" w:uiPriority="60" w:unhideWhenUsed="0"/>
+    <w:lsdException w:name="Light List Accent 3" w:semiHidden="0" w:uiPriority="61" w:unhideWhenUsed="0"/>
+    <w:lsdException w:name="Light Grid Accent 3" w:semiHidden="0" w:uiPriority="62" w:unhideWhenUsed="0"/>
+    <w:lsdException w:name="Medium Shading 1 Accent 3" w:semiHidden="0" w:uiPriority="63" w:unhideWhenUsed="0"/>
+    <w:lsdException w:name="Medium Shading 2 Accent 3" w:semiHidden="0" w:uiPriority="64" w:unhideWhenUsed="0"/>
+    <w:lsdException w:name="Medium List 1 Accent 3" w:semiHidden="0" w:uiPriority="65" w:unhideWhenUsed="0"/>
+    <w:lsdException w:name="Medium List 2 Accent 3" w:semiHidden="0" w:uiPriority="66" w:unhideWhenUsed="0"/>
+    <w:lsdException w:name="Medium Grid 1 Accent 3" w:semiHidden="0" w:uiPriority="67" w:unhideWhenUsed="0"/>
+    <w:lsdException w:name="Medium Grid 2 Accent 3" w:semiHidden="0" w:uiPriority="68" w:unhideWhenUsed="0"/>
+    <w:lsdException w:name="Medium Grid 3 Accent 3" w:semiHidden="0" w:uiPriority="69" w:unhideWhenUsed="0"/>
+    <w:lsdException w:name="Dark List Accent 3" w:semiHidden="0" w:uiPriority="70" w:unhideWhenUsed="0"/>
+    <w:lsdException w:name="Colorful Shading Accent 3" w:semiHidden="0" w:uiPriority="71" w:unhideWhenUsed="0"/>
+    <w:lsdException w:name="Colorful List Accent 3" w:semiHidden="0" w:uiPriority="72" w:unhideWhenUsed="0"/>
+    <w:lsdException w:name="Colorful Grid Accent 3" w:semiHidden="0" w:uiPriority="73" w:unhideWhenUsed="0"/>
+    <w:lsdException w:name="Light Shading Accent 4" w:semiHidden="0" w:uiPriority="60" w:unhideWhenUsed="0"/>
+    <w:lsdException w:name="Light List Accent 4" w:semiHidden="0" w:uiPriority="61" w:unhideWhenUsed="0"/>
+    <w:lsdException w:name="Light Grid Accent 4" w:semiHidden="0" w:uiPriority="62" w:unhideWhenUsed="0"/>
+    <w:lsdException w:name="Medium Shading 1 Accent 4" w:semiHidden="0" w:uiPriority="63" w:unhideWhenUsed="0"/>
+    <w:lsdException w:name="Medium Shading 2 Accent 4" w:semiHidden="0" w:uiPriority="64" w:unhideWhenUsed="0"/>
+    <w:lsdException w:name="Medium List 1 Accent 4" w:semiHidden="0" w:uiPriority="65" w:unhideWhenUsed="0"/>
+    <w:lsdException w:name="Medium List 2 Accent 4" w:semiHidden="0" w:uiPriority="66" w:unhideWhenUsed="0"/>
+    <w:lsdException w:name="Medium Grid 1 Accent 4" w:semiHidden="0" w:uiPriority="67" w:unhideWhenUsed="0"/>
+    <w:lsdException w:name="Medium Grid 2 Accent 4" w:semiHidden="0" w:uiPriority="68" w:unhideWhenUsed="0"/>
+    <w:lsdException w:name="Medium Grid 3 Accent 4" w:semiHidden="0" w:uiPriority="69" w:unhideWhenUsed="0"/>
+    <w:lsdException w:name="Dark List Accent 4" w:semiHidden="0" w:uiPriority="70" w:unhideWhenUsed="0"/>
+    <w:lsdException w:name="Colorful Shading Accent 4" w:semiHidden="0" w:uiPriority="71" w:unhideWhenUsed="0"/>
+    <w:lsdException w:name="Colorful List Accent 4" w:semiHidden="0" w:uiPriority="72" w:unhideWhenUsed="0"/>
+    <w:lsdException w:name="Colorful Grid Accent 4" w:semiHidden="0" w:uiPriority="73" w:unhideWhenUsed="0"/>
+    <w:lsdException w:name="Light Shading Accent 5" w:semiHidden="0" w:uiPriority="60" w:unhideWhenUsed="0"/>
+    <w:lsdException w:name="Light List Accent 5" w:semiHidden="0" w:uiPriority="61" w:unhideWhenUsed="0"/>
+    <w:lsdException w:name="Light Grid Accent 5" w:semiHidden="0" w:uiPriority="62" w:unhideWhenUsed="0"/>
+    <w:lsdException w:name="Medium Shading 1 Accent 5" w:semiHidden="0" w:uiPriority="63" w:unhideWhenUsed="0"/>
+    <w:lsdException w:name="Medium Shading 2 Accent 5" w:semiHidden="0" w:uiPriority="64" w:unhideWhenUsed="0"/>
+    <w:lsdException w:name="Medium List 1 Accent 5" w:semiHidden="0" w:uiPriority="65" w:unhideWhenUsed="0"/>
+    <w:lsdException w:name="Medium List 2 Accent 5" w:semiHidden="0" w:uiPriority="66" w:unhideWhenUsed="0"/>
+    <w:lsdException w:name="Medium Grid 1 Accent 5" w:semiHidden="0" w:uiPriority="67" w:unhideWhenUsed="0"/>
+    <w:lsdException w:name="Medium Grid 2 Accent 5" w:semiHidden="0" w:uiPriority="68" w:unhideWhenUsed="0"/>
+    <w:lsdException w:name="Medium Grid 3 Accent 5" w:semiHidden="0" w:uiPriority="69" w:unhideWhenUsed="0"/>
+    <w:lsdException w:name="Dark List Accent 5" w:semiHidden="0" w:uiPriority="70" w:unhideWhenUsed="0"/>
+    <w:lsdException w:name="Colorful Shading Accent 5" w:semiHidden="0" w:uiPriority="71" w:unhideWhenUsed="0"/>
+    <w:lsdException w:name="Colorful List Accent 5" w:semiHidden="0" w:uiPriority="72" w:unhideWhenUsed="0"/>
+    <w:lsdException w:name="Colorful Grid Accent 5" w:semiHidden="0" w:uiPriority="73" w:unhideWhenUsed="0"/>
+    <w:lsdException w:name="Light Shading Accent 6" w:semiHidden="0" w:uiPriority="60" w:unhideWhenUsed="0"/>
+    <w:lsdException w:name="Light List Accent 6" w:semiHidden="0" w:uiPriority="61" w:unhideWhenUsed="0"/>
+    <w:lsdException w:name="Light Grid Accent 6" w:semiHidden="0" w:uiPriority="62" w:unhideWhenUsed="0"/>
+    <w:lsdException w:name="Medium Shading 1 Accent 6" w:semiHidden="0" w:uiPriority="63" w:unhideWhenUsed="0"/>
+    <w:lsdException w:name="Medium Shading 2 Accent 6" w:semiHidden="0" w:uiPriority="64" w:unhideWhenUsed="0"/>
+    <w:lsdException w:name="Medium List 1 Accent 6" w:semiHidden="0" w:uiPriority="65" w:unhideWhenUsed="0"/>
+    <w:lsdException w:name="Medium List 2 Accent 6" w:semiHidden="0" w:uiPriority="66" w:unhideWhenUsed="0"/>
+    <w:lsdException w:name="Medium Grid 1 Accent 6" w:semiHidden="0" w:uiPriority="67" w:unhideWhenUsed="0"/>
+    <w:lsdException w:name="Medium Grid 2 Accent 6" w:semiHidden="0" w:uiPriority="68" w:unhideWhenUsed="0"/>
+    <w:lsdException w:name="Medium Grid 3 Accent 6" w:semiHidden="0" w:uiPriority="69" w:unhideWhenUsed="0"/>
+    <w:lsdException w:name="Dark List Accent 6" w:semiHidden="0" w:uiPriority="70" w:unhideWhenUsed="0"/>
+    <w:lsdException w:name="Colorful Shading Accent 6" w:semiHidden="0" w:uiPriority="71" w:unhideWhenUsed="0"/>
+    <w:lsdException w:name="Colorful List Accent 6" w:semiHidden="0" w:uiPriority="72" w:unhideWhenUsed="0"/>
+    <w:lsdException w:name="Colorful Grid Accent 6" w:semiHidden="0" w:uiPriority="73" w:unhideWhenUsed="0"/>
+    <w:lsdException w:name="Subtle Emphasis" w:semiHidden="0" w:uiPriority="19" w:unhideWhenUsed="0" w:qFormat="1"/>
+    <w:lsdException w:name="Intense Emphasis" w:semiHidden="0" w:uiPriority="21" w:unhideWhenUsed="0" w:qFormat="1"/>
+    <w:lsdException w:name="Subtle Reference" w:semiHidden="0" w:uiPriority="31" w:unhideWhenUsed="0" w:qFormat="1"/>
+    <w:lsdException w:name="Intense Reference" w:semiHidden="0" w:uiPriority="32" w:unhideWhenUsed="0" w:qFormat="1"/>
+    <w:lsdException w:name="Book Title" w:semiHidden="0" w:uiPriority="33" w:unhideWhenUsed="0" w:qFormat="1"/>
+    <w:lsdException w:name="Bibliography" w:uiPriority="37"/>
+    <w:lsdException w:name="TOC Heading" w:uiPriority="39" w:qFormat="1"/>
+  </w:latentStyles>
+  <w:style w:type="paragraph" w:default="1" w:styleId="Normal">
+    <w:name w:val="Normal"/>
+    <w:qFormat/>
+  </w:style>
+  <w:style w:type="character" w:default="1" w:styleId="DefaultParagraphFont">
+    <w:name w:val="Default Paragraph Font"/>
+    <w:uiPriority w:val="1"/>
+    <w:semiHidden/>
+    <w:unhideWhenUsed/>
+  </w:style>
+  <w:style w:type="table" w:default="1" w:styleId="TableNormal">
+    <w:name w:val="Normal Table"/>
+    <w:uiPriority w:val="99"/>
+    <w:semiHidden/>
+    <w:unhideWhenUsed/>
+    <w:tblPr>
+      <w:tblInd w:w="0" w:type="dxa"/>
+      <w:tblCellMar>
+        <w:top w:w="0" w:type="dxa"/>
+        <w:left w:w="108" w:type="dxa"/>
+        <w:bottom w:w="0" w:type="dxa"/>
+        <w:right w:w="108" w:type="dxa"/>
+      </w:tblCellMar>
+    </w:tblPr>
+  </w:style>
+  <w:style w:type="numbering" w:default="1" w:styleId="NoList">
+    <w:name w:val="No List"/>
+    <w:uiPriority w:val="99"/>
+    <w:semiHidden/>
+    <w:unhideWhenUsed/>
   </w:style>
 </w:styles>
 </file>
@@ -1416,4 +2197,16 @@
   <a:objectDefaults/>
   <a:extraClrSchemeLst/>
 </a:theme>
+</file>
+
+<file path=customXml/item1.xml><?xml version="1.0" encoding="utf-8"?>
+<b:Sources xmlns:b="http://schemas.openxmlformats.org/officeDocument/2006/bibliography" xmlns="http://schemas.openxmlformats.org/officeDocument/2006/bibliography" SelectedStyle="/APA.XSL" StyleName="APA"/>
+</file>
+
+<file path=customXml/itemProps1.xml><?xml version="1.0" encoding="utf-8"?>
+<ds:datastoreItem xmlns:ds="http://schemas.openxmlformats.org/officeDocument/2006/customXml" ds:itemID="{C081BD81-89D9-F843-9475-B19D71834389}">
+  <ds:schemaRefs>
+    <ds:schemaRef ds:uri="http://schemas.openxmlformats.org/officeDocument/2006/bibliography"/>
+  </ds:schemaRefs>
+</ds:datastoreItem>
 </file>
</xml_diff>